<commit_message>
BowArrowGame Arrow till Tutorial Point 8
</commit_message>
<xml_diff>
--- a/BowArrowGame/Making of the game.docx
+++ b/BowArrowGame/Making of the game.docx
@@ -228,7 +228,351 @@
           <w:rtl w:val="0"/>
           <w:lang w:val="en-US"/>
         </w:rPr>
-        <w:t>Parent the arrow to the armature of the bow, as armature deform.</w:t>
+        <w:t xml:space="preserve">Parent the arrow to the armature of the bow, as </w:t>
+      </w:r>
+      <w:r>
+        <w:rPr>
+          <w:sz w:val="26"/>
+          <w:szCs w:val="26"/>
+          <w:rtl w:val="0"/>
+          <w:lang w:val="en-US"/>
+        </w:rPr>
+        <w:t>“</w:t>
+      </w:r>
+      <w:r>
+        <w:rPr>
+          <w:sz w:val="26"/>
+          <w:szCs w:val="26"/>
+          <w:rtl w:val="0"/>
+          <w:lang w:val="en-US"/>
+        </w:rPr>
+        <w:t>armature deform</w:t>
+      </w:r>
+      <w:r>
+        <w:rPr>
+          <w:sz w:val="26"/>
+          <w:szCs w:val="26"/>
+          <w:rtl w:val="0"/>
+          <w:lang w:val="en-US"/>
+        </w:rPr>
+        <w:t xml:space="preserve">” </w:t>
+      </w:r>
+      <w:r>
+        <w:rPr>
+          <w:sz w:val="26"/>
+          <w:szCs w:val="26"/>
+          <w:rtl w:val="0"/>
+          <w:lang w:val="en-US"/>
+        </w:rPr>
+        <w:t xml:space="preserve">and </w:t>
+      </w:r>
+      <w:r>
+        <w:rPr>
+          <w:sz w:val="26"/>
+          <w:szCs w:val="26"/>
+          <w:rtl w:val="0"/>
+          <w:lang w:val="en-US"/>
+        </w:rPr>
+        <w:t>“</w:t>
+      </w:r>
+      <w:r>
+        <w:rPr>
+          <w:sz w:val="26"/>
+          <w:szCs w:val="26"/>
+          <w:rtl w:val="0"/>
+          <w:lang w:val="en-US"/>
+        </w:rPr>
+        <w:t>bone relative</w:t>
+      </w:r>
+      <w:r>
+        <w:rPr>
+          <w:sz w:val="26"/>
+          <w:szCs w:val="26"/>
+          <w:rtl w:val="0"/>
+          <w:lang w:val="en-US"/>
+        </w:rPr>
+        <w:t>”</w:t>
+      </w:r>
+      <w:r>
+        <w:rPr>
+          <w:sz w:val="26"/>
+          <w:szCs w:val="26"/>
+          <w:rtl w:val="0"/>
+          <w:lang w:val="en-US"/>
+        </w:rPr>
+        <w:t>.</w:t>
+      </w:r>
+    </w:p>
+    <w:p>
+      <w:pPr>
+        <w:pStyle w:val="Body A"/>
+        <w:numPr>
+          <w:ilvl w:val="0"/>
+          <w:numId w:val="2"/>
+        </w:numPr>
+        <w:bidi w:val="0"/>
+        <w:ind w:right="0"/>
+        <w:jc w:val="left"/>
+        <w:rPr>
+          <w:sz w:val="26"/>
+          <w:szCs w:val="26"/>
+          <w:rtl w:val="0"/>
+          <w:lang w:val="en-US"/>
+        </w:rPr>
+      </w:pPr>
+      <w:r>
+        <w:rPr>
+          <w:sz w:val="26"/>
+          <w:szCs w:val="26"/>
+          <w:rtl w:val="0"/>
+          <w:lang w:val="en-US"/>
+        </w:rPr>
+        <w:t xml:space="preserve">Enable </w:t>
+      </w:r>
+      <w:r>
+        <w:rPr>
+          <w:sz w:val="26"/>
+          <w:szCs w:val="26"/>
+          <w:rtl w:val="0"/>
+          <w:lang w:val="en-US"/>
+        </w:rPr>
+        <w:t>“</w:t>
+      </w:r>
+      <w:r>
+        <w:rPr>
+          <w:sz w:val="26"/>
+          <w:szCs w:val="26"/>
+          <w:rtl w:val="0"/>
+          <w:lang w:val="en-US"/>
+        </w:rPr>
+        <w:t>invisible</w:t>
+      </w:r>
+      <w:r>
+        <w:rPr>
+          <w:sz w:val="26"/>
+          <w:szCs w:val="26"/>
+          <w:rtl w:val="0"/>
+          <w:lang w:val="en-US"/>
+        </w:rPr>
+        <w:t xml:space="preserve">” </w:t>
+      </w:r>
+      <w:r>
+        <w:rPr>
+          <w:sz w:val="26"/>
+          <w:szCs w:val="26"/>
+          <w:rtl w:val="0"/>
+          <w:lang w:val="en-US"/>
+        </w:rPr>
+        <w:t xml:space="preserve">and </w:t>
+      </w:r>
+      <w:r>
+        <w:rPr>
+          <w:sz w:val="26"/>
+          <w:szCs w:val="26"/>
+          <w:rtl w:val="0"/>
+          <w:lang w:val="en-US"/>
+        </w:rPr>
+        <w:t>“</w:t>
+      </w:r>
+      <w:r>
+        <w:rPr>
+          <w:sz w:val="26"/>
+          <w:szCs w:val="26"/>
+          <w:rtl w:val="0"/>
+          <w:lang w:val="en-US"/>
+        </w:rPr>
+        <w:t>no-collision</w:t>
+      </w:r>
+      <w:r>
+        <w:rPr>
+          <w:sz w:val="26"/>
+          <w:szCs w:val="26"/>
+          <w:rtl w:val="0"/>
+          <w:lang w:val="en-US"/>
+        </w:rPr>
+        <w:t xml:space="preserve">” </w:t>
+      </w:r>
+      <w:r>
+        <w:rPr>
+          <w:sz w:val="26"/>
+          <w:szCs w:val="26"/>
+          <w:rtl w:val="0"/>
+          <w:lang w:val="en-US"/>
+        </w:rPr>
+        <w:t xml:space="preserve">for arrow and only </w:t>
+      </w:r>
+      <w:r>
+        <w:rPr>
+          <w:sz w:val="26"/>
+          <w:szCs w:val="26"/>
+          <w:rtl w:val="0"/>
+          <w:lang w:val="en-US"/>
+        </w:rPr>
+        <w:t>“</w:t>
+      </w:r>
+      <w:r>
+        <w:rPr>
+          <w:sz w:val="26"/>
+          <w:szCs w:val="26"/>
+          <w:rtl w:val="0"/>
+          <w:lang w:val="en-US"/>
+        </w:rPr>
+        <w:t>no-collision</w:t>
+      </w:r>
+      <w:r>
+        <w:rPr>
+          <w:sz w:val="26"/>
+          <w:szCs w:val="26"/>
+          <w:rtl w:val="0"/>
+          <w:lang w:val="en-US"/>
+        </w:rPr>
+        <w:t xml:space="preserve">” </w:t>
+      </w:r>
+      <w:r>
+        <w:rPr>
+          <w:sz w:val="26"/>
+          <w:szCs w:val="26"/>
+          <w:rtl w:val="0"/>
+          <w:lang w:val="en-US"/>
+        </w:rPr>
+        <w:t>for Bow-mesh in Physics Properties.</w:t>
+      </w:r>
+    </w:p>
+    <w:p>
+      <w:pPr>
+        <w:pStyle w:val="Body A"/>
+        <w:numPr>
+          <w:ilvl w:val="0"/>
+          <w:numId w:val="2"/>
+        </w:numPr>
+        <w:bidi w:val="0"/>
+        <w:ind w:right="0"/>
+        <w:jc w:val="left"/>
+        <w:rPr>
+          <w:sz w:val="26"/>
+          <w:szCs w:val="26"/>
+          <w:rtl w:val="0"/>
+          <w:lang w:val="en-US"/>
+        </w:rPr>
+      </w:pPr>
+      <w:r>
+        <w:rPr>
+          <w:sz w:val="26"/>
+          <w:szCs w:val="26"/>
+          <w:rtl w:val="0"/>
+          <w:lang w:val="en-US"/>
+        </w:rPr>
+        <w:t xml:space="preserve">Add keyboard sensor </w:t>
+      </w:r>
+      <w:r>
+        <w:rPr>
+          <w:sz w:val="26"/>
+          <w:szCs w:val="26"/>
+          <w:rtl w:val="0"/>
+          <w:lang w:val="en-US"/>
+        </w:rPr>
+        <w:t>“</w:t>
+      </w:r>
+      <w:r>
+        <w:rPr>
+          <w:sz w:val="26"/>
+          <w:szCs w:val="26"/>
+          <w:rtl w:val="0"/>
+          <w:lang w:val="en-US"/>
+        </w:rPr>
+        <w:t xml:space="preserve">spacebar, controller </w:t>
+      </w:r>
+      <w:r>
+        <w:rPr>
+          <w:sz w:val="26"/>
+          <w:szCs w:val="26"/>
+          <w:rtl w:val="0"/>
+          <w:lang w:val="en-US"/>
+        </w:rPr>
+        <w:t>‘</w:t>
+      </w:r>
+      <w:r>
+        <w:rPr>
+          <w:sz w:val="26"/>
+          <w:szCs w:val="26"/>
+          <w:rtl w:val="0"/>
+          <w:lang w:val="en-US"/>
+        </w:rPr>
+        <w:t>AND</w:t>
+      </w:r>
+      <w:r>
+        <w:rPr>
+          <w:sz w:val="26"/>
+          <w:szCs w:val="26"/>
+          <w:rtl w:val="0"/>
+          <w:lang w:val="en-US"/>
+        </w:rPr>
+        <w:t xml:space="preserve">’ </w:t>
+      </w:r>
+      <w:r>
+        <w:rPr>
+          <w:sz w:val="26"/>
+          <w:szCs w:val="26"/>
+          <w:rtl w:val="0"/>
+          <w:lang w:val="en-US"/>
+        </w:rPr>
+        <w:t xml:space="preserve">and actuator </w:t>
+      </w:r>
+      <w:r>
+        <w:rPr>
+          <w:sz w:val="26"/>
+          <w:szCs w:val="26"/>
+          <w:rtl w:val="0"/>
+          <w:lang w:val="en-US"/>
+        </w:rPr>
+        <w:t>“</w:t>
+      </w:r>
+      <w:r>
+        <w:rPr>
+          <w:sz w:val="26"/>
+          <w:szCs w:val="26"/>
+          <w:rtl w:val="0"/>
+          <w:lang w:val="en-US"/>
+        </w:rPr>
+        <w:t>visibility</w:t>
+      </w:r>
+      <w:r>
+        <w:rPr>
+          <w:sz w:val="26"/>
+          <w:szCs w:val="26"/>
+          <w:rtl w:val="0"/>
+          <w:lang w:val="en-US"/>
+        </w:rPr>
+        <w:t xml:space="preserve">” </w:t>
+      </w:r>
+      <w:r>
+        <w:rPr>
+          <w:sz w:val="26"/>
+          <w:szCs w:val="26"/>
+          <w:rtl w:val="0"/>
+          <w:lang w:val="en-US"/>
+        </w:rPr>
+        <w:t>and connect them.</w:t>
+      </w:r>
+    </w:p>
+    <w:p>
+      <w:pPr>
+        <w:pStyle w:val="Body A"/>
+        <w:bidi w:val="0"/>
+        <w:ind w:left="0" w:right="0" w:firstLine="0"/>
+        <w:jc w:val="left"/>
+        <w:rPr>
+          <w:rtl w:val="0"/>
+        </w:rPr>
+      </w:pPr>
+      <w:r>
+        <w:rPr>
+          <w:sz w:val="26"/>
+          <w:szCs w:val="26"/>
+          <w:rtl w:val="0"/>
+          <w:lang w:val="en-US"/>
+        </w:rPr>
+        <w:t>7:20</w:t>
       </w:r>
     </w:p>
     <w:sectPr>

</xml_diff>